<commit_message>
updated project grade rubric/rules
</commit_message>
<xml_diff>
--- a/syllabus ME322-SP20.docx
+++ b/syllabus ME322-SP20.docx
@@ -803,8 +803,6 @@
         </w:rPr>
         <w:t>’</w:t>
       </w:r>
-      <w:bookmarkStart w:id="0" w:name="_GoBack"/>
-      <w:bookmarkEnd w:id="0"/>
       <w:r>
         <w:rPr>
           <w:rFonts w:ascii="Arial" w:eastAsia="MS Mincho" w:hAnsi="Arial" w:cs="Arial"/>
@@ -1917,7 +1915,16 @@
           <w:rFonts w:ascii="Arial" w:eastAsia="MS Mincho" w:hAnsi="Arial" w:cs="Arial"/>
           <w:sz w:val="24"/>
         </w:rPr>
-        <w:t xml:space="preserve"> if I change an input I can see all plots, and quantities changes and make decisions based on this. </w:t>
+        <w:t xml:space="preserve"> </w:t>
+      </w:r>
+      <w:bookmarkStart w:id="0" w:name="_GoBack"/>
+      <w:bookmarkEnd w:id="0"/>
+      <w:r>
+        <w:rPr>
+          <w:rFonts w:ascii="Arial" w:eastAsia="MS Mincho" w:hAnsi="Arial" w:cs="Arial"/>
+          <w:sz w:val="24"/>
+        </w:rPr>
+        <w:t xml:space="preserve">if I change an input I can see all plots, and quantities changes and make decisions based on this. </w:t>
       </w:r>
     </w:p>
     <w:p>
@@ -3264,6 +3271,7 @@
     <w:lsdException w:name="HTML Sample" w:semiHidden="1" w:unhideWhenUsed="1"/>
     <w:lsdException w:name="HTML Typewriter" w:semiHidden="1" w:unhideWhenUsed="1"/>
     <w:lsdException w:name="HTML Variable" w:semiHidden="1" w:unhideWhenUsed="1"/>
+    <w:lsdException w:name="Normal Table" w:semiHidden="1" w:unhideWhenUsed="1"/>
     <w:lsdException w:name="annotation subject" w:semiHidden="1" w:unhideWhenUsed="1"/>
     <w:lsdException w:name="No List" w:semiHidden="1" w:unhideWhenUsed="1"/>
     <w:lsdException w:name="Outline List 1" w:semiHidden="1" w:unhideWhenUsed="1"/>
@@ -3307,8 +3315,10 @@
     <w:lsdException w:name="Table Elegant" w:semiHidden="1" w:unhideWhenUsed="1"/>
     <w:lsdException w:name="Table Professional" w:semiHidden="1" w:unhideWhenUsed="1"/>
     <w:lsdException w:name="Table Subtle 1" w:semiHidden="1" w:unhideWhenUsed="1"/>
+    <w:lsdException w:name="Table Subtle 2" w:semiHidden="1" w:unhideWhenUsed="1"/>
     <w:lsdException w:name="Table Web 1" w:semiHidden="1" w:unhideWhenUsed="1"/>
     <w:lsdException w:name="Table Web 2" w:semiHidden="1" w:unhideWhenUsed="1"/>
+    <w:lsdException w:name="Table Web 3" w:semiHidden="1" w:unhideWhenUsed="1"/>
     <w:lsdException w:name="Balloon Text" w:semiHidden="1" w:unhideWhenUsed="1"/>
     <w:lsdException w:name="Table Theme" w:semiHidden="1" w:unhideWhenUsed="1"/>
     <w:lsdException w:name="Placeholder Text" w:semiHidden="1" w:uiPriority="99"/>
@@ -3543,6 +3553,7 @@
   <w:style w:type="character" w:default="1" w:styleId="DefaultParagraphFont">
     <w:name w:val="Default Paragraph Font"/>
     <w:uiPriority w:val="1"/>
+    <w:semiHidden/>
     <w:unhideWhenUsed/>
   </w:style>
   <w:style w:type="table" w:default="1" w:styleId="TableNormal">
@@ -3888,7 +3899,7 @@
 </file>
 
 <file path=customXml/itemProps1.xml><?xml version="1.0" encoding="utf-8"?>
-<ds:datastoreItem xmlns:ds="http://schemas.openxmlformats.org/officeDocument/2006/customXml" ds:itemID="{44238545-E867-4868-8949-625168E2A257}">
+<ds:datastoreItem xmlns:ds="http://schemas.openxmlformats.org/officeDocument/2006/customXml" ds:itemID="{32F8F4CD-8FDE-481C-BDA3-035A0948DE2B}">
   <ds:schemaRefs>
     <ds:schemaRef ds:uri="http://schemas.openxmlformats.org/officeDocument/2006/bibliography"/>
   </ds:schemaRefs>

</xml_diff>